<commit_message>
Paper Title changed, word count 349.
</commit_message>
<xml_diff>
--- a/Word_Count.docx
+++ b/Word_Count.docx
@@ -2,6 +2,296 @@
 <file path=word/document.xml><?xml version="1.0" encoding="utf-8"?>
 <w:document xmlns:wpc="http://schemas.microsoft.com/office/word/2010/wordprocessingCanvas" xmlns:cx="http://schemas.microsoft.com/office/drawing/2014/chartex" xmlns:cx1="http://schemas.microsoft.com/office/drawing/2015/9/8/chartex" xmlns:cx2="http://schemas.microsoft.com/office/drawing/2015/10/21/chartex" xmlns:cx3="http://schemas.microsoft.com/office/drawing/2016/5/9/chartex" xmlns:cx4="http://schemas.microsoft.com/office/drawing/2016/5/10/chartex" xmlns:cx5="http://schemas.microsoft.com/office/drawing/2016/5/11/chartex" xmlns:cx6="http://schemas.microsoft.com/office/drawing/2016/5/12/chartex" xmlns:cx7="http://schemas.microsoft.com/office/drawing/2016/5/13/chartex" xmlns:cx8="http://schemas.microsoft.com/office/drawing/2016/5/14/chartex" xmlns:mc="http://schemas.openxmlformats.org/markup-compatibility/2006" xmlns:aink="http://schemas.microsoft.com/office/drawing/2016/ink" xmlns:am3d="http://schemas.microsoft.com/office/drawing/2017/model3d" xmlns:o="urn:schemas-microsoft-com:office:office" xmlns:oel="http://schemas.microsoft.com/office/2019/extlst" xmlns:r="http://schemas.openxmlformats.org/officeDocument/2006/relationships" xmlns:m="http://schemas.openxmlformats.org/officeDocument/2006/math" xmlns:v="urn:schemas-microsoft-com:vml" xmlns:wp14="http://schemas.microsoft.com/office/word/2010/wordprocessingDrawing" xmlns:wp="http://schemas.openxmlformats.org/drawingml/2006/wordprocessingDrawing" xmlns:w10="urn:schemas-microsoft-com:office:word" xmlns:w="http://schemas.openxmlformats.org/wordprocessingml/2006/main" xmlns:w14="http://schemas.microsoft.com/office/word/2010/wordml" xmlns:w15="http://schemas.microsoft.com/office/word/2012/wordml" xmlns:w16cex="http://schemas.microsoft.com/office/word/2018/wordml/cex" xmlns:w16cid="http://schemas.microsoft.com/office/word/2016/wordml/cid" xmlns:w16="http://schemas.microsoft.com/office/word/2018/wordml" xmlns:w16sdtdh="http://schemas.microsoft.com/office/word/2020/wordml/sdtdatahash" xmlns:w16se="http://schemas.microsoft.com/office/word/2015/wordml/symex" xmlns:wpg="http://schemas.microsoft.com/office/word/2010/wordprocessingGroup" xmlns:wpi="http://schemas.microsoft.com/office/word/2010/wordprocessingInk" xmlns:wne="http://schemas.microsoft.com/office/word/2006/wordml" xmlns:wps="http://schemas.microsoft.com/office/word/2010/wordprocessingShape" mc:Ignorable="w14 w15 w16se w16cid w16 w16cex w16sdtdh wp14">
   <w:body>
+    <w:p>
+      <w:pPr>
+        <w:ind w:firstLine="272"/>
+        <w:jc w:val="both"/>
+        <w:rPr>
+          <w:i/>
+          <w:iCs/>
+        </w:rPr>
+      </w:pPr>
+      <w:r>
+        <w:rPr>
+          <w:i/>
+          <w:iCs/>
+        </w:rPr>
+        <w:t xml:space="preserve">This study investigates the relationship between Big Data </w:t>
+      </w:r>
+      <w:r>
+        <w:rPr>
+          <w:i/>
+          <w:iCs/>
+        </w:rPr>
+        <w:t>m</w:t>
+      </w:r>
+      <w:r>
+        <w:rPr>
+          <w:i/>
+          <w:iCs/>
+        </w:rPr>
+        <w:t xml:space="preserve">anagement tools such as </w:t>
+      </w:r>
+      <w:r>
+        <w:rPr>
+          <w:i/>
+          <w:iCs/>
+        </w:rPr>
+        <w:t>Relational Database Management System (RDBMS)</w:t>
+      </w:r>
+      <w:r>
+        <w:rPr>
+          <w:i/>
+          <w:iCs/>
+        </w:rPr>
+        <w:t xml:space="preserve">, </w:t>
+      </w:r>
+      <w:r>
+        <w:rPr>
+          <w:i/>
+          <w:iCs/>
+        </w:rPr>
+        <w:t>Hadoop</w:t>
+      </w:r>
+      <w:r>
+        <w:rPr>
+          <w:i/>
+          <w:iCs/>
+        </w:rPr>
+        <w:t xml:space="preserve">, and APIs, and how they can be separately interlinked with advanced data analytics, specifically neural networks. The purpose of the study is to compare </w:t>
+      </w:r>
+      <w:r>
+        <w:rPr>
+          <w:i/>
+          <w:iCs/>
+        </w:rPr>
+        <w:t>a RDBMS</w:t>
+      </w:r>
+      <w:r>
+        <w:rPr>
+          <w:i/>
+          <w:iCs/>
+        </w:rPr>
+        <w:t xml:space="preserve"> </w:t>
+      </w:r>
+      <w:r>
+        <w:rPr>
+          <w:i/>
+          <w:iCs/>
+        </w:rPr>
+        <w:t>with</w:t>
+      </w:r>
+      <w:r>
+        <w:rPr>
+          <w:i/>
+          <w:iCs/>
+        </w:rPr>
+        <w:t xml:space="preserve"> </w:t>
+      </w:r>
+      <w:r>
+        <w:rPr>
+          <w:i/>
+          <w:iCs/>
+        </w:rPr>
+        <w:t>Hadoop</w:t>
+      </w:r>
+      <w:r>
+        <w:rPr>
+          <w:i/>
+          <w:iCs/>
+        </w:rPr>
+        <w:t xml:space="preserve"> when processing a 1.31 GB dataset, and then apply a Neural Network. To expand the scope, this study will also include the usage of APIs (</w:t>
+      </w:r>
+      <w:proofErr w:type="spellStart"/>
+      <w:r>
+        <w:rPr>
+          <w:i/>
+          <w:iCs/>
+        </w:rPr>
+        <w:t>Keras</w:t>
+      </w:r>
+      <w:proofErr w:type="spellEnd"/>
+      <w:r>
+        <w:rPr>
+          <w:i/>
+          <w:iCs/>
+        </w:rPr>
+        <w:t xml:space="preserve"> library) for implementing Neural Networks.</w:t>
+      </w:r>
+      <w:r>
+        <w:rPr>
+          <w:i/>
+          <w:iCs/>
+        </w:rPr>
+        <w:t xml:space="preserve"> </w:t>
+      </w:r>
+      <w:r>
+        <w:rPr>
+          <w:i/>
+          <w:iCs/>
+        </w:rPr>
+        <w:t xml:space="preserve">This study was conducted using my personal laptop to load a 1.31 GB dataset into </w:t>
+      </w:r>
+      <w:r>
+        <w:rPr>
+          <w:i/>
+          <w:iCs/>
+        </w:rPr>
+        <w:t>a RDBMS</w:t>
+      </w:r>
+      <w:r>
+        <w:rPr>
+          <w:i/>
+          <w:iCs/>
+        </w:rPr>
+        <w:t xml:space="preserve"> and Spark. I utilized </w:t>
+      </w:r>
+      <w:proofErr w:type="spellStart"/>
+      <w:r>
+        <w:rPr>
+          <w:i/>
+          <w:iCs/>
+        </w:rPr>
+        <w:t>Jupyter</w:t>
+      </w:r>
+      <w:proofErr w:type="spellEnd"/>
+      <w:r>
+        <w:rPr>
+          <w:i/>
+          <w:iCs/>
+        </w:rPr>
+        <w:t xml:space="preserve"> Notebooks to interact with these two technologies, exploring computing times, roadblocks faced, and other insights. Following this, we applied the same Neural Network to predict if certain jobs are more popular based on gender. Another aspect of the study involves utilizing an API; for this, we are employing </w:t>
+      </w:r>
+      <w:proofErr w:type="spellStart"/>
+      <w:r>
+        <w:rPr>
+          <w:i/>
+          <w:iCs/>
+        </w:rPr>
+        <w:t>Keras</w:t>
+      </w:r>
+      <w:proofErr w:type="spellEnd"/>
+      <w:r>
+        <w:rPr>
+          <w:i/>
+          <w:iCs/>
+        </w:rPr>
+        <w:t xml:space="preserve"> and a Convolutional Neural Network (CNN). Our aim is to evaluate the performance of the CNN model in classifying movie reviews as positive or negative based on their sentiment. The research findings indicate that using </w:t>
+      </w:r>
+      <w:r>
+        <w:rPr>
+          <w:i/>
+          <w:iCs/>
+        </w:rPr>
+        <w:t xml:space="preserve">RDBMS </w:t>
+      </w:r>
+      <w:r>
+        <w:rPr>
+          <w:i/>
+          <w:iCs/>
+        </w:rPr>
+        <w:t xml:space="preserve">or </w:t>
+      </w:r>
+      <w:r>
+        <w:rPr>
+          <w:i/>
+          <w:iCs/>
+        </w:rPr>
+        <w:t>Hadoop</w:t>
+      </w:r>
+      <w:r>
+        <w:rPr>
+          <w:i/>
+          <w:iCs/>
+        </w:rPr>
+        <w:t xml:space="preserve"> for data processing is not as quick and straightforward as using an API like </w:t>
+      </w:r>
+      <w:proofErr w:type="spellStart"/>
+      <w:r>
+        <w:rPr>
+          <w:i/>
+          <w:iCs/>
+        </w:rPr>
+        <w:t>Keras</w:t>
+      </w:r>
+      <w:proofErr w:type="spellEnd"/>
+      <w:r>
+        <w:rPr>
+          <w:i/>
+          <w:iCs/>
+        </w:rPr>
+        <w:t>, where you simply import the data without the need to worry about how to push it into databases</w:t>
+      </w:r>
+      <w:r>
+        <w:rPr>
+          <w:i/>
+          <w:iCs/>
+        </w:rPr>
+        <w:t xml:space="preserve">, this becomes clear when modelling data using NN via </w:t>
+      </w:r>
+      <w:proofErr w:type="spellStart"/>
+      <w:r>
+        <w:rPr>
+          <w:i/>
+          <w:iCs/>
+        </w:rPr>
+        <w:t>Jupyter</w:t>
+      </w:r>
+      <w:proofErr w:type="spellEnd"/>
+      <w:r>
+        <w:rPr>
+          <w:i/>
+          <w:iCs/>
+        </w:rPr>
+        <w:t xml:space="preserve"> Notebooks.</w:t>
+      </w:r>
+    </w:p>
+    <w:p>
+      <w:pPr>
+        <w:pStyle w:val="BodyText"/>
+      </w:pPr>
+      <w:r>
+        <w:t>Relational Database Management Systems have been well-established since the late 1970s; at that time, the concept of Big Data was not the same as it is today. As technology rapidly advanced, the industry needed to process large amounts of data. To address this need, an open-source framework for writing and running distributed applications, called Hadoop, entered the scene (Lam, 2010). These two technologies, RDMS and Hadoop, are great; however, the implementation of both requires a high level of technical software skill. This is where APIs offer a solution to this problem, which the industry refers to as Machine Learning as a Service (</w:t>
+      </w:r>
+      <w:proofErr w:type="spellStart"/>
+      <w:r>
+        <w:t>MLaaS</w:t>
+      </w:r>
+      <w:proofErr w:type="spellEnd"/>
+      <w:r>
+        <w:t xml:space="preserve">), e.g., Azure ML or AWS ML, just to mention a few (Atakan </w:t>
+      </w:r>
+      <w:proofErr w:type="spellStart"/>
+      <w:r>
+        <w:t>Cetinsoy</w:t>
+      </w:r>
+      <w:proofErr w:type="spellEnd"/>
+      <w:r>
+        <w:t xml:space="preserve"> et al., 2016).</w:t>
+      </w:r>
+    </w:p>
+    <w:p>
+      <w:pPr>
+        <w:ind w:firstLine="272"/>
+        <w:jc w:val="both"/>
+        <w:rPr>
+          <w:i/>
+          <w:iCs/>
+        </w:rPr>
+      </w:pPr>
+    </w:p>
+    <w:p>
+      <w:pPr>
+        <w:ind w:firstLine="272"/>
+        <w:jc w:val="both"/>
+        <w:rPr>
+          <w:i/>
+          <w:iCs/>
+        </w:rPr>
+      </w:pPr>
+    </w:p>
+    <w:p/>
+    <w:p/>
     <w:p/>
     <w:sectPr>
       <w:pgSz w:w="11906" w:h="16838"/>
@@ -99,7 +389,7 @@
     <w:lsdException w:name="Closing" w:semiHidden="1" w:unhideWhenUsed="1"/>
     <w:lsdException w:name="Signature" w:semiHidden="1" w:unhideWhenUsed="1"/>
     <w:lsdException w:name="Default Paragraph Font" w:semiHidden="1" w:uiPriority="1" w:unhideWhenUsed="1"/>
-    <w:lsdException w:name="Body Text" w:semiHidden="1" w:unhideWhenUsed="1"/>
+    <w:lsdException w:name="Body Text" w:semiHidden="1" w:uiPriority="0" w:unhideWhenUsed="1"/>
     <w:lsdException w:name="Body Text Indent" w:semiHidden="1" w:unhideWhenUsed="1"/>
     <w:lsdException w:name="List Continue" w:semiHidden="1" w:unhideWhenUsed="1"/>
     <w:lsdException w:name="List Continue 2" w:semiHidden="1" w:unhideWhenUsed="1"/>
@@ -413,6 +703,266 @@
   <w:style w:type="paragraph" w:default="1" w:styleId="Normal">
     <w:name w:val="Normal"/>
     <w:qFormat/>
+    <w:rsid w:val="001060C4"/>
+    <w:pPr>
+      <w:spacing w:after="0" w:line="240" w:lineRule="auto"/>
+      <w:jc w:val="center"/>
+    </w:pPr>
+    <w:rPr>
+      <w:rFonts w:ascii="Times New Roman" w:eastAsia="SimSun" w:hAnsi="Times New Roman" w:cs="Times New Roman"/>
+      <w:kern w:val="0"/>
+      <w:sz w:val="20"/>
+      <w:szCs w:val="20"/>
+      <w:lang w:val="en-US"/>
+      <w14:ligatures w14:val="none"/>
+    </w:rPr>
+  </w:style>
+  <w:style w:type="paragraph" w:styleId="Heading1">
+    <w:name w:val="heading 1"/>
+    <w:basedOn w:val="Normal"/>
+    <w:next w:val="Normal"/>
+    <w:link w:val="Heading1Char"/>
+    <w:uiPriority w:val="9"/>
+    <w:qFormat/>
+    <w:rsid w:val="001E7F1D"/>
+    <w:pPr>
+      <w:keepNext/>
+      <w:keepLines/>
+      <w:spacing w:before="360" w:after="80" w:line="259" w:lineRule="auto"/>
+      <w:jc w:val="left"/>
+      <w:outlineLvl w:val="0"/>
+    </w:pPr>
+    <w:rPr>
+      <w:rFonts w:asciiTheme="majorHAnsi" w:eastAsiaTheme="majorEastAsia" w:hAnsiTheme="majorHAnsi" w:cstheme="majorBidi"/>
+      <w:color w:val="0F4761" w:themeColor="accent1" w:themeShade="BF"/>
+      <w:kern w:val="2"/>
+      <w:sz w:val="40"/>
+      <w:szCs w:val="40"/>
+      <w:lang w:val="en-IE"/>
+      <w14:ligatures w14:val="standardContextual"/>
+    </w:rPr>
+  </w:style>
+  <w:style w:type="paragraph" w:styleId="Heading2">
+    <w:name w:val="heading 2"/>
+    <w:basedOn w:val="Normal"/>
+    <w:next w:val="Normal"/>
+    <w:link w:val="Heading2Char"/>
+    <w:uiPriority w:val="9"/>
+    <w:semiHidden/>
+    <w:unhideWhenUsed/>
+    <w:qFormat/>
+    <w:rsid w:val="001E7F1D"/>
+    <w:pPr>
+      <w:keepNext/>
+      <w:keepLines/>
+      <w:spacing w:before="160" w:after="80" w:line="259" w:lineRule="auto"/>
+      <w:jc w:val="left"/>
+      <w:outlineLvl w:val="1"/>
+    </w:pPr>
+    <w:rPr>
+      <w:rFonts w:asciiTheme="majorHAnsi" w:eastAsiaTheme="majorEastAsia" w:hAnsiTheme="majorHAnsi" w:cstheme="majorBidi"/>
+      <w:color w:val="0F4761" w:themeColor="accent1" w:themeShade="BF"/>
+      <w:kern w:val="2"/>
+      <w:sz w:val="32"/>
+      <w:szCs w:val="32"/>
+      <w:lang w:val="en-IE"/>
+      <w14:ligatures w14:val="standardContextual"/>
+    </w:rPr>
+  </w:style>
+  <w:style w:type="paragraph" w:styleId="Heading3">
+    <w:name w:val="heading 3"/>
+    <w:basedOn w:val="Normal"/>
+    <w:next w:val="Normal"/>
+    <w:link w:val="Heading3Char"/>
+    <w:uiPriority w:val="9"/>
+    <w:semiHidden/>
+    <w:unhideWhenUsed/>
+    <w:qFormat/>
+    <w:rsid w:val="001E7F1D"/>
+    <w:pPr>
+      <w:keepNext/>
+      <w:keepLines/>
+      <w:spacing w:before="160" w:after="80" w:line="259" w:lineRule="auto"/>
+      <w:jc w:val="left"/>
+      <w:outlineLvl w:val="2"/>
+    </w:pPr>
+    <w:rPr>
+      <w:rFonts w:asciiTheme="minorHAnsi" w:eastAsiaTheme="majorEastAsia" w:hAnsiTheme="minorHAnsi" w:cstheme="majorBidi"/>
+      <w:color w:val="0F4761" w:themeColor="accent1" w:themeShade="BF"/>
+      <w:kern w:val="2"/>
+      <w:sz w:val="28"/>
+      <w:szCs w:val="28"/>
+      <w:lang w:val="en-IE"/>
+      <w14:ligatures w14:val="standardContextual"/>
+    </w:rPr>
+  </w:style>
+  <w:style w:type="paragraph" w:styleId="Heading4">
+    <w:name w:val="heading 4"/>
+    <w:basedOn w:val="Normal"/>
+    <w:next w:val="Normal"/>
+    <w:link w:val="Heading4Char"/>
+    <w:uiPriority w:val="9"/>
+    <w:semiHidden/>
+    <w:unhideWhenUsed/>
+    <w:qFormat/>
+    <w:rsid w:val="001E7F1D"/>
+    <w:pPr>
+      <w:keepNext/>
+      <w:keepLines/>
+      <w:spacing w:before="80" w:after="40" w:line="259" w:lineRule="auto"/>
+      <w:jc w:val="left"/>
+      <w:outlineLvl w:val="3"/>
+    </w:pPr>
+    <w:rPr>
+      <w:rFonts w:asciiTheme="minorHAnsi" w:eastAsiaTheme="majorEastAsia" w:hAnsiTheme="minorHAnsi" w:cstheme="majorBidi"/>
+      <w:i/>
+      <w:iCs/>
+      <w:color w:val="0F4761" w:themeColor="accent1" w:themeShade="BF"/>
+      <w:kern w:val="2"/>
+      <w:sz w:val="22"/>
+      <w:szCs w:val="22"/>
+      <w:lang w:val="en-IE"/>
+      <w14:ligatures w14:val="standardContextual"/>
+    </w:rPr>
+  </w:style>
+  <w:style w:type="paragraph" w:styleId="Heading5">
+    <w:name w:val="heading 5"/>
+    <w:basedOn w:val="Normal"/>
+    <w:next w:val="Normal"/>
+    <w:link w:val="Heading5Char"/>
+    <w:uiPriority w:val="9"/>
+    <w:semiHidden/>
+    <w:unhideWhenUsed/>
+    <w:qFormat/>
+    <w:rsid w:val="001E7F1D"/>
+    <w:pPr>
+      <w:keepNext/>
+      <w:keepLines/>
+      <w:spacing w:before="80" w:after="40" w:line="259" w:lineRule="auto"/>
+      <w:jc w:val="left"/>
+      <w:outlineLvl w:val="4"/>
+    </w:pPr>
+    <w:rPr>
+      <w:rFonts w:asciiTheme="minorHAnsi" w:eastAsiaTheme="majorEastAsia" w:hAnsiTheme="minorHAnsi" w:cstheme="majorBidi"/>
+      <w:color w:val="0F4761" w:themeColor="accent1" w:themeShade="BF"/>
+      <w:kern w:val="2"/>
+      <w:sz w:val="22"/>
+      <w:szCs w:val="22"/>
+      <w:lang w:val="en-IE"/>
+      <w14:ligatures w14:val="standardContextual"/>
+    </w:rPr>
+  </w:style>
+  <w:style w:type="paragraph" w:styleId="Heading6">
+    <w:name w:val="heading 6"/>
+    <w:basedOn w:val="Normal"/>
+    <w:next w:val="Normal"/>
+    <w:link w:val="Heading6Char"/>
+    <w:uiPriority w:val="9"/>
+    <w:semiHidden/>
+    <w:unhideWhenUsed/>
+    <w:qFormat/>
+    <w:rsid w:val="001E7F1D"/>
+    <w:pPr>
+      <w:keepNext/>
+      <w:keepLines/>
+      <w:spacing w:before="40" w:line="259" w:lineRule="auto"/>
+      <w:jc w:val="left"/>
+      <w:outlineLvl w:val="5"/>
+    </w:pPr>
+    <w:rPr>
+      <w:rFonts w:asciiTheme="minorHAnsi" w:eastAsiaTheme="majorEastAsia" w:hAnsiTheme="minorHAnsi" w:cstheme="majorBidi"/>
+      <w:i/>
+      <w:iCs/>
+      <w:color w:val="595959" w:themeColor="text1" w:themeTint="A6"/>
+      <w:kern w:val="2"/>
+      <w:sz w:val="22"/>
+      <w:szCs w:val="22"/>
+      <w:lang w:val="en-IE"/>
+      <w14:ligatures w14:val="standardContextual"/>
+    </w:rPr>
+  </w:style>
+  <w:style w:type="paragraph" w:styleId="Heading7">
+    <w:name w:val="heading 7"/>
+    <w:basedOn w:val="Normal"/>
+    <w:next w:val="Normal"/>
+    <w:link w:val="Heading7Char"/>
+    <w:uiPriority w:val="9"/>
+    <w:semiHidden/>
+    <w:unhideWhenUsed/>
+    <w:qFormat/>
+    <w:rsid w:val="001E7F1D"/>
+    <w:pPr>
+      <w:keepNext/>
+      <w:keepLines/>
+      <w:spacing w:before="40" w:line="259" w:lineRule="auto"/>
+      <w:jc w:val="left"/>
+      <w:outlineLvl w:val="6"/>
+    </w:pPr>
+    <w:rPr>
+      <w:rFonts w:asciiTheme="minorHAnsi" w:eastAsiaTheme="majorEastAsia" w:hAnsiTheme="minorHAnsi" w:cstheme="majorBidi"/>
+      <w:color w:val="595959" w:themeColor="text1" w:themeTint="A6"/>
+      <w:kern w:val="2"/>
+      <w:sz w:val="22"/>
+      <w:szCs w:val="22"/>
+      <w:lang w:val="en-IE"/>
+      <w14:ligatures w14:val="standardContextual"/>
+    </w:rPr>
+  </w:style>
+  <w:style w:type="paragraph" w:styleId="Heading8">
+    <w:name w:val="heading 8"/>
+    <w:basedOn w:val="Normal"/>
+    <w:next w:val="Normal"/>
+    <w:link w:val="Heading8Char"/>
+    <w:uiPriority w:val="9"/>
+    <w:semiHidden/>
+    <w:unhideWhenUsed/>
+    <w:qFormat/>
+    <w:rsid w:val="001E7F1D"/>
+    <w:pPr>
+      <w:keepNext/>
+      <w:keepLines/>
+      <w:spacing w:line="259" w:lineRule="auto"/>
+      <w:jc w:val="left"/>
+      <w:outlineLvl w:val="7"/>
+    </w:pPr>
+    <w:rPr>
+      <w:rFonts w:asciiTheme="minorHAnsi" w:eastAsiaTheme="majorEastAsia" w:hAnsiTheme="minorHAnsi" w:cstheme="majorBidi"/>
+      <w:i/>
+      <w:iCs/>
+      <w:color w:val="272727" w:themeColor="text1" w:themeTint="D8"/>
+      <w:kern w:val="2"/>
+      <w:sz w:val="22"/>
+      <w:szCs w:val="22"/>
+      <w:lang w:val="en-IE"/>
+      <w14:ligatures w14:val="standardContextual"/>
+    </w:rPr>
+  </w:style>
+  <w:style w:type="paragraph" w:styleId="Heading9">
+    <w:name w:val="heading 9"/>
+    <w:basedOn w:val="Normal"/>
+    <w:next w:val="Normal"/>
+    <w:link w:val="Heading9Char"/>
+    <w:uiPriority w:val="9"/>
+    <w:semiHidden/>
+    <w:unhideWhenUsed/>
+    <w:qFormat/>
+    <w:rsid w:val="001E7F1D"/>
+    <w:pPr>
+      <w:keepNext/>
+      <w:keepLines/>
+      <w:spacing w:line="259" w:lineRule="auto"/>
+      <w:jc w:val="left"/>
+      <w:outlineLvl w:val="8"/>
+    </w:pPr>
+    <w:rPr>
+      <w:rFonts w:asciiTheme="minorHAnsi" w:eastAsiaTheme="majorEastAsia" w:hAnsiTheme="minorHAnsi" w:cstheme="majorBidi"/>
+      <w:color w:val="272727" w:themeColor="text1" w:themeTint="D8"/>
+      <w:kern w:val="2"/>
+      <w:sz w:val="22"/>
+      <w:szCs w:val="22"/>
+      <w:lang w:val="en-IE"/>
+      <w14:ligatures w14:val="standardContextual"/>
+    </w:rPr>
   </w:style>
   <w:style w:type="character" w:default="1" w:styleId="DefaultParagraphFont">
     <w:name w:val="Default Paragraph Font"/>
@@ -440,6 +990,357 @@
     <w:uiPriority w:val="99"/>
     <w:semiHidden/>
     <w:unhideWhenUsed/>
+  </w:style>
+  <w:style w:type="character" w:customStyle="1" w:styleId="Heading1Char">
+    <w:name w:val="Heading 1 Char"/>
+    <w:basedOn w:val="DefaultParagraphFont"/>
+    <w:link w:val="Heading1"/>
+    <w:uiPriority w:val="9"/>
+    <w:rsid w:val="001E7F1D"/>
+    <w:rPr>
+      <w:rFonts w:asciiTheme="majorHAnsi" w:eastAsiaTheme="majorEastAsia" w:hAnsiTheme="majorHAnsi" w:cstheme="majorBidi"/>
+      <w:color w:val="0F4761" w:themeColor="accent1" w:themeShade="BF"/>
+      <w:sz w:val="40"/>
+      <w:szCs w:val="40"/>
+    </w:rPr>
+  </w:style>
+  <w:style w:type="character" w:customStyle="1" w:styleId="Heading2Char">
+    <w:name w:val="Heading 2 Char"/>
+    <w:basedOn w:val="DefaultParagraphFont"/>
+    <w:link w:val="Heading2"/>
+    <w:uiPriority w:val="9"/>
+    <w:semiHidden/>
+    <w:rsid w:val="001E7F1D"/>
+    <w:rPr>
+      <w:rFonts w:asciiTheme="majorHAnsi" w:eastAsiaTheme="majorEastAsia" w:hAnsiTheme="majorHAnsi" w:cstheme="majorBidi"/>
+      <w:color w:val="0F4761" w:themeColor="accent1" w:themeShade="BF"/>
+      <w:sz w:val="32"/>
+      <w:szCs w:val="32"/>
+    </w:rPr>
+  </w:style>
+  <w:style w:type="character" w:customStyle="1" w:styleId="Heading3Char">
+    <w:name w:val="Heading 3 Char"/>
+    <w:basedOn w:val="DefaultParagraphFont"/>
+    <w:link w:val="Heading3"/>
+    <w:uiPriority w:val="9"/>
+    <w:semiHidden/>
+    <w:rsid w:val="001E7F1D"/>
+    <w:rPr>
+      <w:rFonts w:eastAsiaTheme="majorEastAsia" w:cstheme="majorBidi"/>
+      <w:color w:val="0F4761" w:themeColor="accent1" w:themeShade="BF"/>
+      <w:sz w:val="28"/>
+      <w:szCs w:val="28"/>
+    </w:rPr>
+  </w:style>
+  <w:style w:type="character" w:customStyle="1" w:styleId="Heading4Char">
+    <w:name w:val="Heading 4 Char"/>
+    <w:basedOn w:val="DefaultParagraphFont"/>
+    <w:link w:val="Heading4"/>
+    <w:uiPriority w:val="9"/>
+    <w:semiHidden/>
+    <w:rsid w:val="001E7F1D"/>
+    <w:rPr>
+      <w:rFonts w:eastAsiaTheme="majorEastAsia" w:cstheme="majorBidi"/>
+      <w:i/>
+      <w:iCs/>
+      <w:color w:val="0F4761" w:themeColor="accent1" w:themeShade="BF"/>
+    </w:rPr>
+  </w:style>
+  <w:style w:type="character" w:customStyle="1" w:styleId="Heading5Char">
+    <w:name w:val="Heading 5 Char"/>
+    <w:basedOn w:val="DefaultParagraphFont"/>
+    <w:link w:val="Heading5"/>
+    <w:uiPriority w:val="9"/>
+    <w:semiHidden/>
+    <w:rsid w:val="001E7F1D"/>
+    <w:rPr>
+      <w:rFonts w:eastAsiaTheme="majorEastAsia" w:cstheme="majorBidi"/>
+      <w:color w:val="0F4761" w:themeColor="accent1" w:themeShade="BF"/>
+    </w:rPr>
+  </w:style>
+  <w:style w:type="character" w:customStyle="1" w:styleId="Heading6Char">
+    <w:name w:val="Heading 6 Char"/>
+    <w:basedOn w:val="DefaultParagraphFont"/>
+    <w:link w:val="Heading6"/>
+    <w:uiPriority w:val="9"/>
+    <w:semiHidden/>
+    <w:rsid w:val="001E7F1D"/>
+    <w:rPr>
+      <w:rFonts w:eastAsiaTheme="majorEastAsia" w:cstheme="majorBidi"/>
+      <w:i/>
+      <w:iCs/>
+      <w:color w:val="595959" w:themeColor="text1" w:themeTint="A6"/>
+    </w:rPr>
+  </w:style>
+  <w:style w:type="character" w:customStyle="1" w:styleId="Heading7Char">
+    <w:name w:val="Heading 7 Char"/>
+    <w:basedOn w:val="DefaultParagraphFont"/>
+    <w:link w:val="Heading7"/>
+    <w:uiPriority w:val="9"/>
+    <w:semiHidden/>
+    <w:rsid w:val="001E7F1D"/>
+    <w:rPr>
+      <w:rFonts w:eastAsiaTheme="majorEastAsia" w:cstheme="majorBidi"/>
+      <w:color w:val="595959" w:themeColor="text1" w:themeTint="A6"/>
+    </w:rPr>
+  </w:style>
+  <w:style w:type="character" w:customStyle="1" w:styleId="Heading8Char">
+    <w:name w:val="Heading 8 Char"/>
+    <w:basedOn w:val="DefaultParagraphFont"/>
+    <w:link w:val="Heading8"/>
+    <w:uiPriority w:val="9"/>
+    <w:semiHidden/>
+    <w:rsid w:val="001E7F1D"/>
+    <w:rPr>
+      <w:rFonts w:eastAsiaTheme="majorEastAsia" w:cstheme="majorBidi"/>
+      <w:i/>
+      <w:iCs/>
+      <w:color w:val="272727" w:themeColor="text1" w:themeTint="D8"/>
+    </w:rPr>
+  </w:style>
+  <w:style w:type="character" w:customStyle="1" w:styleId="Heading9Char">
+    <w:name w:val="Heading 9 Char"/>
+    <w:basedOn w:val="DefaultParagraphFont"/>
+    <w:link w:val="Heading9"/>
+    <w:uiPriority w:val="9"/>
+    <w:semiHidden/>
+    <w:rsid w:val="001E7F1D"/>
+    <w:rPr>
+      <w:rFonts w:eastAsiaTheme="majorEastAsia" w:cstheme="majorBidi"/>
+      <w:color w:val="272727" w:themeColor="text1" w:themeTint="D8"/>
+    </w:rPr>
+  </w:style>
+  <w:style w:type="paragraph" w:styleId="Title">
+    <w:name w:val="Title"/>
+    <w:basedOn w:val="Normal"/>
+    <w:next w:val="Normal"/>
+    <w:link w:val="TitleChar"/>
+    <w:uiPriority w:val="10"/>
+    <w:qFormat/>
+    <w:rsid w:val="001E7F1D"/>
+    <w:pPr>
+      <w:spacing w:after="80"/>
+      <w:contextualSpacing/>
+      <w:jc w:val="left"/>
+    </w:pPr>
+    <w:rPr>
+      <w:rFonts w:asciiTheme="majorHAnsi" w:eastAsiaTheme="majorEastAsia" w:hAnsiTheme="majorHAnsi" w:cstheme="majorBidi"/>
+      <w:spacing w:val="-10"/>
+      <w:kern w:val="28"/>
+      <w:sz w:val="56"/>
+      <w:szCs w:val="56"/>
+      <w:lang w:val="en-IE"/>
+      <w14:ligatures w14:val="standardContextual"/>
+    </w:rPr>
+  </w:style>
+  <w:style w:type="character" w:customStyle="1" w:styleId="TitleChar">
+    <w:name w:val="Title Char"/>
+    <w:basedOn w:val="DefaultParagraphFont"/>
+    <w:link w:val="Title"/>
+    <w:uiPriority w:val="10"/>
+    <w:rsid w:val="001E7F1D"/>
+    <w:rPr>
+      <w:rFonts w:asciiTheme="majorHAnsi" w:eastAsiaTheme="majorEastAsia" w:hAnsiTheme="majorHAnsi" w:cstheme="majorBidi"/>
+      <w:spacing w:val="-10"/>
+      <w:kern w:val="28"/>
+      <w:sz w:val="56"/>
+      <w:szCs w:val="56"/>
+    </w:rPr>
+  </w:style>
+  <w:style w:type="paragraph" w:styleId="Subtitle">
+    <w:name w:val="Subtitle"/>
+    <w:basedOn w:val="Normal"/>
+    <w:next w:val="Normal"/>
+    <w:link w:val="SubtitleChar"/>
+    <w:uiPriority w:val="11"/>
+    <w:qFormat/>
+    <w:rsid w:val="001E7F1D"/>
+    <w:pPr>
+      <w:numPr>
+        <w:ilvl w:val="1"/>
+      </w:numPr>
+      <w:spacing w:after="160" w:line="259" w:lineRule="auto"/>
+      <w:jc w:val="left"/>
+    </w:pPr>
+    <w:rPr>
+      <w:rFonts w:asciiTheme="minorHAnsi" w:eastAsiaTheme="majorEastAsia" w:hAnsiTheme="minorHAnsi" w:cstheme="majorBidi"/>
+      <w:color w:val="595959" w:themeColor="text1" w:themeTint="A6"/>
+      <w:spacing w:val="15"/>
+      <w:kern w:val="2"/>
+      <w:sz w:val="28"/>
+      <w:szCs w:val="28"/>
+      <w:lang w:val="en-IE"/>
+      <w14:ligatures w14:val="standardContextual"/>
+    </w:rPr>
+  </w:style>
+  <w:style w:type="character" w:customStyle="1" w:styleId="SubtitleChar">
+    <w:name w:val="Subtitle Char"/>
+    <w:basedOn w:val="DefaultParagraphFont"/>
+    <w:link w:val="Subtitle"/>
+    <w:uiPriority w:val="11"/>
+    <w:rsid w:val="001E7F1D"/>
+    <w:rPr>
+      <w:rFonts w:eastAsiaTheme="majorEastAsia" w:cstheme="majorBidi"/>
+      <w:color w:val="595959" w:themeColor="text1" w:themeTint="A6"/>
+      <w:spacing w:val="15"/>
+      <w:sz w:val="28"/>
+      <w:szCs w:val="28"/>
+    </w:rPr>
+  </w:style>
+  <w:style w:type="paragraph" w:styleId="Quote">
+    <w:name w:val="Quote"/>
+    <w:basedOn w:val="Normal"/>
+    <w:next w:val="Normal"/>
+    <w:link w:val="QuoteChar"/>
+    <w:uiPriority w:val="29"/>
+    <w:qFormat/>
+    <w:rsid w:val="001E7F1D"/>
+    <w:pPr>
+      <w:spacing w:before="160" w:after="160" w:line="259" w:lineRule="auto"/>
+    </w:pPr>
+    <w:rPr>
+      <w:rFonts w:asciiTheme="minorHAnsi" w:eastAsiaTheme="minorHAnsi" w:hAnsiTheme="minorHAnsi" w:cstheme="minorBidi"/>
+      <w:i/>
+      <w:iCs/>
+      <w:color w:val="404040" w:themeColor="text1" w:themeTint="BF"/>
+      <w:kern w:val="2"/>
+      <w:sz w:val="22"/>
+      <w:szCs w:val="22"/>
+      <w:lang w:val="en-IE"/>
+      <w14:ligatures w14:val="standardContextual"/>
+    </w:rPr>
+  </w:style>
+  <w:style w:type="character" w:customStyle="1" w:styleId="QuoteChar">
+    <w:name w:val="Quote Char"/>
+    <w:basedOn w:val="DefaultParagraphFont"/>
+    <w:link w:val="Quote"/>
+    <w:uiPriority w:val="29"/>
+    <w:rsid w:val="001E7F1D"/>
+    <w:rPr>
+      <w:i/>
+      <w:iCs/>
+      <w:color w:val="404040" w:themeColor="text1" w:themeTint="BF"/>
+    </w:rPr>
+  </w:style>
+  <w:style w:type="paragraph" w:styleId="ListParagraph">
+    <w:name w:val="List Paragraph"/>
+    <w:basedOn w:val="Normal"/>
+    <w:uiPriority w:val="34"/>
+    <w:qFormat/>
+    <w:rsid w:val="001E7F1D"/>
+    <w:pPr>
+      <w:spacing w:after="160" w:line="259" w:lineRule="auto"/>
+      <w:ind w:left="720"/>
+      <w:contextualSpacing/>
+      <w:jc w:val="left"/>
+    </w:pPr>
+    <w:rPr>
+      <w:rFonts w:asciiTheme="minorHAnsi" w:eastAsiaTheme="minorHAnsi" w:hAnsiTheme="minorHAnsi" w:cstheme="minorBidi"/>
+      <w:kern w:val="2"/>
+      <w:sz w:val="22"/>
+      <w:szCs w:val="22"/>
+      <w:lang w:val="en-IE"/>
+      <w14:ligatures w14:val="standardContextual"/>
+    </w:rPr>
+  </w:style>
+  <w:style w:type="character" w:styleId="IntenseEmphasis">
+    <w:name w:val="Intense Emphasis"/>
+    <w:basedOn w:val="DefaultParagraphFont"/>
+    <w:uiPriority w:val="21"/>
+    <w:qFormat/>
+    <w:rsid w:val="001E7F1D"/>
+    <w:rPr>
+      <w:i/>
+      <w:iCs/>
+      <w:color w:val="0F4761" w:themeColor="accent1" w:themeShade="BF"/>
+    </w:rPr>
+  </w:style>
+  <w:style w:type="paragraph" w:styleId="IntenseQuote">
+    <w:name w:val="Intense Quote"/>
+    <w:basedOn w:val="Normal"/>
+    <w:next w:val="Normal"/>
+    <w:link w:val="IntenseQuoteChar"/>
+    <w:uiPriority w:val="30"/>
+    <w:qFormat/>
+    <w:rsid w:val="001E7F1D"/>
+    <w:pPr>
+      <w:pBdr>
+        <w:top w:val="single" w:sz="4" w:space="10" w:color="0F4761" w:themeColor="accent1" w:themeShade="BF"/>
+        <w:bottom w:val="single" w:sz="4" w:space="10" w:color="0F4761" w:themeColor="accent1" w:themeShade="BF"/>
+      </w:pBdr>
+      <w:spacing w:before="360" w:after="360" w:line="259" w:lineRule="auto"/>
+      <w:ind w:left="864" w:right="864"/>
+    </w:pPr>
+    <w:rPr>
+      <w:rFonts w:asciiTheme="minorHAnsi" w:eastAsiaTheme="minorHAnsi" w:hAnsiTheme="minorHAnsi" w:cstheme="minorBidi"/>
+      <w:i/>
+      <w:iCs/>
+      <w:color w:val="0F4761" w:themeColor="accent1" w:themeShade="BF"/>
+      <w:kern w:val="2"/>
+      <w:sz w:val="22"/>
+      <w:szCs w:val="22"/>
+      <w:lang w:val="en-IE"/>
+      <w14:ligatures w14:val="standardContextual"/>
+    </w:rPr>
+  </w:style>
+  <w:style w:type="character" w:customStyle="1" w:styleId="IntenseQuoteChar">
+    <w:name w:val="Intense Quote Char"/>
+    <w:basedOn w:val="DefaultParagraphFont"/>
+    <w:link w:val="IntenseQuote"/>
+    <w:uiPriority w:val="30"/>
+    <w:rsid w:val="001E7F1D"/>
+    <w:rPr>
+      <w:i/>
+      <w:iCs/>
+      <w:color w:val="0F4761" w:themeColor="accent1" w:themeShade="BF"/>
+    </w:rPr>
+  </w:style>
+  <w:style w:type="character" w:styleId="IntenseReference">
+    <w:name w:val="Intense Reference"/>
+    <w:basedOn w:val="DefaultParagraphFont"/>
+    <w:uiPriority w:val="32"/>
+    <w:qFormat/>
+    <w:rsid w:val="001E7F1D"/>
+    <w:rPr>
+      <w:b/>
+      <w:bCs/>
+      <w:smallCaps/>
+      <w:color w:val="0F4761" w:themeColor="accent1" w:themeShade="BF"/>
+      <w:spacing w:val="5"/>
+    </w:rPr>
+  </w:style>
+  <w:style w:type="paragraph" w:styleId="BodyText">
+    <w:name w:val="Body Text"/>
+    <w:basedOn w:val="Normal"/>
+    <w:link w:val="BodyTextChar"/>
+    <w:rsid w:val="001060C4"/>
+    <w:pPr>
+      <w:tabs>
+        <w:tab w:val="left" w:pos="288"/>
+      </w:tabs>
+      <w:spacing w:after="120" w:line="228" w:lineRule="auto"/>
+      <w:ind w:firstLine="288"/>
+      <w:jc w:val="both"/>
+    </w:pPr>
+    <w:rPr>
+      <w:spacing w:val="-1"/>
+      <w:lang w:val="x-none" w:eastAsia="x-none"/>
+    </w:rPr>
+  </w:style>
+  <w:style w:type="character" w:customStyle="1" w:styleId="BodyTextChar">
+    <w:name w:val="Body Text Char"/>
+    <w:basedOn w:val="DefaultParagraphFont"/>
+    <w:link w:val="BodyText"/>
+    <w:rsid w:val="001060C4"/>
+    <w:rPr>
+      <w:rFonts w:ascii="Times New Roman" w:eastAsia="SimSun" w:hAnsi="Times New Roman" w:cs="Times New Roman"/>
+      <w:spacing w:val="-1"/>
+      <w:kern w:val="0"/>
+      <w:sz w:val="20"/>
+      <w:szCs w:val="20"/>
+      <w:lang w:val="x-none" w:eastAsia="x-none"/>
+      <w14:ligatures w14:val="none"/>
+    </w:rPr>
   </w:style>
 </w:styles>
 </file>
@@ -455,39 +1356,39 @@
         <a:sysClr val="window" lastClr="FFFFFF"/>
       </a:lt1>
       <a:dk2>
-        <a:srgbClr val="44546A"/>
+        <a:srgbClr val="0E2841"/>
       </a:dk2>
       <a:lt2>
-        <a:srgbClr val="E7E6E6"/>
+        <a:srgbClr val="E8E8E8"/>
       </a:lt2>
       <a:accent1>
-        <a:srgbClr val="4472C4"/>
+        <a:srgbClr val="156082"/>
       </a:accent1>
       <a:accent2>
-        <a:srgbClr val="ED7D31"/>
+        <a:srgbClr val="E97132"/>
       </a:accent2>
       <a:accent3>
-        <a:srgbClr val="A5A5A5"/>
+        <a:srgbClr val="196B24"/>
       </a:accent3>
       <a:accent4>
-        <a:srgbClr val="FFC000"/>
+        <a:srgbClr val="0F9ED5"/>
       </a:accent4>
       <a:accent5>
-        <a:srgbClr val="5B9BD5"/>
+        <a:srgbClr val="A02B93"/>
       </a:accent5>
       <a:accent6>
-        <a:srgbClr val="70AD47"/>
+        <a:srgbClr val="4EA72E"/>
       </a:accent6>
       <a:hlink>
-        <a:srgbClr val="0563C1"/>
+        <a:srgbClr val="467886"/>
       </a:hlink>
       <a:folHlink>
-        <a:srgbClr val="954F72"/>
+        <a:srgbClr val="96607D"/>
       </a:folHlink>
     </a:clrScheme>
     <a:fontScheme name="Office">
       <a:majorFont>
-        <a:latin typeface="Calibri Light" panose="020F0302020204030204"/>
+        <a:latin typeface="Aptos Display" panose="02110004020202020204"/>
         <a:ea typeface=""/>
         <a:cs typeface=""/>
         <a:font script="Jpan" typeface="游ゴシック Light"/>
@@ -539,7 +1440,7 @@
         <a:font script="Tfng" typeface="Ebrima"/>
       </a:majorFont>
       <a:minorFont>
-        <a:latin typeface="Calibri" panose="020F0502020204030204"/>
+        <a:latin typeface="Aptos" panose="02110004020202020204"/>
         <a:ea typeface=""/>
         <a:cs typeface=""/>
         <a:font script="Jpan" typeface="游ゴシック"/>

</xml_diff>

<commit_message>
Uploading daily progres. 5.API_Data_to_Model_NN.ipynb, completed and tested in the VM. Word count 2593.
</commit_message>
<xml_diff>
--- a/Word_Count.docx
+++ b/Word_Count.docx
@@ -1853,6 +1853,159 @@
       <w:r>
         <w:t>.</w:t>
       </w:r>
+    </w:p>
+    <w:p>
+      <w:pPr>
+        <w:pStyle w:val="BodyText"/>
+      </w:pPr>
+      <w:r>
+        <w:t xml:space="preserve">Unlike the two sections mentioned above, data has not been processed in this section. This is because </w:t>
+      </w:r>
+      <w:proofErr w:type="spellStart"/>
+      <w:r>
+        <w:t>Keras</w:t>
+      </w:r>
+      <w:proofErr w:type="spellEnd"/>
+      <w:r>
+        <w:t xml:space="preserve"> comes with built-in data preprocessing capabilities, packaging the data in a form that</w:t>
+      </w:r>
+      <w:r>
+        <w:t xml:space="preserve"> is</w:t>
+      </w:r>
+      <w:r>
+        <w:t xml:space="preserve"> almost ready for model deployment. All relevant code can be found in </w:t>
+      </w:r>
+      <w:r>
+        <w:rPr>
+          <w:i/>
+          <w:iCs/>
+        </w:rPr>
+        <w:t>5.API_Data_to_model_CNN.ipynb.</w:t>
+      </w:r>
+      <w:r>
+        <w:t xml:space="preserve"> Machine learning libraries like</w:t>
+      </w:r>
+      <w:r>
+        <w:rPr>
+          <w:i/>
+          <w:iCs/>
+        </w:rPr>
+        <w:t xml:space="preserve"> </w:t>
+      </w:r>
+      <w:proofErr w:type="spellStart"/>
+      <w:r>
+        <w:rPr>
+          <w:i/>
+          <w:iCs/>
+        </w:rPr>
+        <w:t>Keras</w:t>
+      </w:r>
+      <w:proofErr w:type="spellEnd"/>
+      <w:r>
+        <w:t xml:space="preserve"> are quite convenient for deploying models, as they require no specialized skills compared to setting up a Hadoop or MySQL database. Moreover, </w:t>
+      </w:r>
+      <w:proofErr w:type="spellStart"/>
+      <w:r>
+        <w:rPr>
+          <w:i/>
+          <w:iCs/>
+        </w:rPr>
+        <w:t>Keras</w:t>
+      </w:r>
+      <w:proofErr w:type="spellEnd"/>
+      <w:r>
+        <w:t xml:space="preserve"> provides subsidiary libraries like </w:t>
+      </w:r>
+      <w:proofErr w:type="spellStart"/>
+      <w:r>
+        <w:rPr>
+          <w:i/>
+          <w:iCs/>
+        </w:rPr>
+        <w:t>TensorBoard</w:t>
+      </w:r>
+      <w:proofErr w:type="spellEnd"/>
+      <w:r>
+        <w:t xml:space="preserve"> and </w:t>
+      </w:r>
+      <w:proofErr w:type="spellStart"/>
+      <w:r>
+        <w:rPr>
+          <w:i/>
+          <w:iCs/>
+        </w:rPr>
+        <w:t>keras.utils</w:t>
+      </w:r>
+      <w:proofErr w:type="spellEnd"/>
+      <w:r>
+        <w:rPr>
+          <w:i/>
+          <w:iCs/>
+        </w:rPr>
+        <w:t xml:space="preserve">, </w:t>
+      </w:r>
+      <w:r>
+        <w:t xml:space="preserve">which offer visual insights to understand model performance and architecture. Another advantage of using </w:t>
+      </w:r>
+      <w:proofErr w:type="spellStart"/>
+      <w:r>
+        <w:rPr>
+          <w:i/>
+          <w:iCs/>
+        </w:rPr>
+        <w:t>Keras</w:t>
+      </w:r>
+      <w:proofErr w:type="spellEnd"/>
+      <w:r>
+        <w:rPr>
+          <w:i/>
+          <w:iCs/>
+        </w:rPr>
+        <w:t xml:space="preserve"> </w:t>
+      </w:r>
+      <w:r>
+        <w:t>is its quick loading time, which enables faster experimentation.</w:t>
+      </w:r>
+    </w:p>
+    <w:p>
+      <w:pPr>
+        <w:pStyle w:val="BodyText"/>
+      </w:pPr>
+      <w:r>
+        <w:t>The example explored in this section involves training a 1D CNN for the IMDB sentiment analysis task</w:t>
+      </w:r>
+      <w:r>
+        <w:t>.</w:t>
+      </w:r>
+      <w:r>
+        <w:t xml:space="preserve"> This example was chosen because it effectively demonstrates how a CNN can be implemented using the IMDB dataset in </w:t>
+      </w:r>
+      <w:proofErr w:type="spellStart"/>
+      <w:r>
+        <w:rPr>
+          <w:i/>
+          <w:iCs/>
+        </w:rPr>
+        <w:t>Keras</w:t>
+      </w:r>
+      <w:proofErr w:type="spellEnd"/>
+      <w:r>
+        <w:rPr>
+          <w:i/>
+          <w:iCs/>
+        </w:rPr>
+        <w:t>.</w:t>
+      </w:r>
+    </w:p>
+    <w:p>
+      <w:pPr>
+        <w:pStyle w:val="BodyText"/>
+      </w:pPr>
+    </w:p>
+    <w:p>
+      <w:pPr>
+        <w:pStyle w:val="BodyText"/>
+      </w:pPr>
     </w:p>
     <w:p>
       <w:pPr>

</xml_diff>